<commit_message>
attempted date: 'r format(Sys.Date(), "%B %d, %Y"' (didn't work)
</commit_message>
<xml_diff>
--- a/manuscript/ms_template_RMD.docx
+++ b/manuscript/ms_template_RMD.docx
@@ -39,25 +39,13 @@
         <w:t xml:space="preserve"> </w:t>
       </w:r>
       <w:r>
-        <w:t xml:space="preserve">John</w:t>
-      </w:r>
-      <w:r>
-        <w:t xml:space="preserve"> </w:t>
-      </w:r>
-      <w:r>
-        <w:t xml:space="preserve">Doe,</w:t>
-      </w:r>
-      <w:r>
-        <w:t xml:space="preserve"> </w:t>
-      </w:r>
-      <w:r>
         <w:t xml:space="preserve">Jane</w:t>
       </w:r>
       <w:r>
         <w:t xml:space="preserve"> </w:t>
       </w:r>
       <w:r>
-        <w:t xml:space="preserve">Austen</w:t>
+        <w:t xml:space="preserve">Doe</w:t>
       </w:r>
     </w:p>
     <w:p>
@@ -65,7 +53,7 @@
         <w:pStyle w:val="Date"/>
       </w:pPr>
       <w:r>
-        <w:t xml:space="preserve">3/30/2017</w:t>
+        <w:t xml:space="preserve">4/14/2017</w:t>
       </w:r>
     </w:p>
     <w:p>
@@ -1040,7 +1028,7 @@
     </w:lvl>
   </w:abstractNum>
   <w:abstractNum w:abstractNumId="990">
-    <w:nsid w:val="4ea65421"/>
+    <w:nsid w:val="76397dd6"/>
     <w:multiLevelType w:val="multilevel"/>
     <w:lvl w:ilvl="0">
       <w:numFmt w:val="bullet"/>

</xml_diff>

<commit_message>
updated date field for R markdown and added info on forking to README.md
</commit_message>
<xml_diff>
--- a/manuscript/ms_template_RMD.docx
+++ b/manuscript/ms_template_RMD.docx
@@ -53,7 +53,19 @@
         <w:pStyle w:val="Date"/>
       </w:pPr>
       <w:r>
-        <w:t xml:space="preserve">4/14/2017</w:t>
+        <w:t xml:space="preserve">April</w:t>
+      </w:r>
+      <w:r>
+        <w:t xml:space="preserve"> </w:t>
+      </w:r>
+      <w:r>
+        <w:t xml:space="preserve">15,</w:t>
+      </w:r>
+      <w:r>
+        <w:t xml:space="preserve"> </w:t>
+      </w:r>
+      <w:r>
+        <w:t xml:space="preserve">2017</w:t>
       </w:r>
     </w:p>
     <w:p>
@@ -1028,7 +1040,7 @@
     </w:lvl>
   </w:abstractNum>
   <w:abstractNum w:abstractNumId="990">
-    <w:nsid w:val="76397dd6"/>
+    <w:nsid w:val="da1c5e97"/>
     <w:multiLevelType w:val="multilevel"/>
     <w:lvl w:ilvl="0">
       <w:numFmt w:val="bullet"/>

</xml_diff>

<commit_message>
made and incorporated template for word
</commit_message>
<xml_diff>
--- a/manuscript/ms_template_RMD.docx
+++ b/manuscript/ms_template_RMD.docx
@@ -59,7 +59,7 @@
         <w:t xml:space="preserve"> </w:t>
       </w:r>
       <w:r>
-        <w:t xml:space="preserve">15,</w:t>
+        <w:t xml:space="preserve">20,</w:t>
       </w:r>
       <w:r>
         <w:t xml:space="preserve"> </w:t>
@@ -801,7 +801,7 @@
       <w:r>
         <w:drawing>
           <wp:inline>
-            <wp:extent cx="5334000" cy="4000499"/>
+            <wp:extent cx="5943600" cy="4457700"/>
             <wp:effectExtent b="0" l="0" r="0" t="0"/>
             <wp:docPr descr="1. Example figure caption, which can include in-line equations like y = \alpha + \beta x and references like Fieberg and Guidice (2008). " id="1" name="Picture"/>
             <a:graphic>
@@ -822,7 +822,7 @@
                   <pic:spPr bwMode="auto">
                     <a:xfrm>
                       <a:off x="0" y="0"/>
-                      <a:ext cx="5334000" cy="4000499"/>
+                      <a:ext cx="5943600" cy="4457700"/>
                     </a:xfrm>
                     <a:prstGeom prst="rect">
                       <a:avLst/>
@@ -932,7 +932,11 @@
         <w:t xml:space="preserve">R Development Core Team. 2014. R: A Language and Environment for Statistical Computing. R Foundation for Statistical Computing, Vienna, Austria.</w:t>
       </w:r>
     </w:p>
-    <w:sectPr/>
+    <w:sectPr>
+      <w:pgSz w:w="12240" w:h="15840"/>
+      <w:pgMar w:top="1440" w:right="1440" w:bottom="1440" w:left="1440" w:header="720" w:footer="720" w:gutter="0"/>
+      <w:cols w:space="720"/>
+    </w:sectPr>
   </w:body>
 </w:document>
 </file>
@@ -957,9 +961,193 @@
 </file>
 
 <file path=word/numbering.xml><?xml version="1.0" encoding="utf-8"?>
-<w:numbering xmlns:w="http://schemas.openxmlformats.org/wordprocessingml/2006/main">
+<w:numbering xmlns:wpc="http://schemas.microsoft.com/office/word/2010/wordprocessingCanvas" xmlns:mc="http://schemas.openxmlformats.org/markup-compatibility/2006" xmlns:o="urn:schemas-microsoft-com:office:office" xmlns:r="http://schemas.openxmlformats.org/officeDocument/2006/relationships" xmlns:m="http://schemas.openxmlformats.org/officeDocument/2006/math" xmlns:v="urn:schemas-microsoft-com:vml" xmlns:wp14="http://schemas.microsoft.com/office/word/2010/wordprocessingDrawing" xmlns:wp="http://schemas.openxmlformats.org/drawingml/2006/wordprocessingDrawing" xmlns:w10="urn:schemas-microsoft-com:office:word" xmlns:w="http://schemas.openxmlformats.org/wordprocessingml/2006/main" xmlns:w14="http://schemas.microsoft.com/office/word/2010/wordml" xmlns:wpg="http://schemas.microsoft.com/office/word/2010/wordprocessingGroup" xmlns:wpi="http://schemas.microsoft.com/office/word/2010/wordprocessingInk" xmlns:wne="http://schemas.microsoft.com/office/word/2006/wordml" xmlns:wps="http://schemas.microsoft.com/office/word/2010/wordprocessingShape" mc:Ignorable="w14 wp14">
   <w:abstractNum w:abstractNumId="0">
-    <w:nsid w:val="e17f69ba"/>
+    <w:nsid w:val="E17F69BA"/>
+    <w:multiLevelType w:val="multilevel"/>
+    <w:tmpl w:val="FE824C74"/>
+    <w:lvl w:ilvl="0">
+      <w:numFmt w:val="bullet"/>
+      <w:lvlText w:val=" "/>
+      <w:lvlJc w:val="left"/>
+      <w:pPr>
+        <w:tabs>
+          <w:tab w:val="num" w:pos="0"/>
+        </w:tabs>
+        <w:ind w:left="480" w:hanging="480"/>
+      </w:pPr>
+    </w:lvl>
+    <w:lvl w:ilvl="1">
+      <w:numFmt w:val="bullet"/>
+      <w:lvlText w:val=" "/>
+      <w:lvlJc w:val="left"/>
+      <w:pPr>
+        <w:tabs>
+          <w:tab w:val="num" w:pos="720"/>
+        </w:tabs>
+        <w:ind w:left="1200" w:hanging="480"/>
+      </w:pPr>
+    </w:lvl>
+    <w:lvl w:ilvl="2">
+      <w:numFmt w:val="bullet"/>
+      <w:lvlText w:val=" "/>
+      <w:lvlJc w:val="left"/>
+      <w:pPr>
+        <w:tabs>
+          <w:tab w:val="num" w:pos="1440"/>
+        </w:tabs>
+        <w:ind w:left="1920" w:hanging="480"/>
+      </w:pPr>
+    </w:lvl>
+    <w:lvl w:ilvl="3">
+      <w:numFmt w:val="bullet"/>
+      <w:lvlText w:val=" "/>
+      <w:lvlJc w:val="left"/>
+      <w:pPr>
+        <w:tabs>
+          <w:tab w:val="num" w:pos="2160"/>
+        </w:tabs>
+        <w:ind w:left="2640" w:hanging="480"/>
+      </w:pPr>
+    </w:lvl>
+    <w:lvl w:ilvl="4">
+      <w:numFmt w:val="bullet"/>
+      <w:lvlText w:val=" "/>
+      <w:lvlJc w:val="left"/>
+      <w:pPr>
+        <w:tabs>
+          <w:tab w:val="num" w:pos="2880"/>
+        </w:tabs>
+        <w:ind w:left="3360" w:hanging="480"/>
+      </w:pPr>
+    </w:lvl>
+    <w:lvl w:ilvl="5">
+      <w:numFmt w:val="bullet"/>
+      <w:lvlText w:val=" "/>
+      <w:lvlJc w:val="left"/>
+      <w:pPr>
+        <w:tabs>
+          <w:tab w:val="num" w:pos="3600"/>
+        </w:tabs>
+        <w:ind w:left="4080" w:hanging="480"/>
+      </w:pPr>
+    </w:lvl>
+    <w:lvl w:ilvl="6">
+      <w:numFmt w:val="bullet"/>
+      <w:lvlText w:val=" "/>
+      <w:lvlJc w:val="left"/>
+      <w:pPr>
+        <w:tabs>
+          <w:tab w:val="num" w:pos="4320"/>
+        </w:tabs>
+        <w:ind w:left="4800" w:hanging="480"/>
+      </w:pPr>
+    </w:lvl>
+    <w:lvl w:ilvl="7">
+      <w:numFmt w:val="decimal"/>
+      <w:lvlText w:val=""/>
+      <w:lvlJc w:val="left"/>
+    </w:lvl>
+    <w:lvl w:ilvl="8">
+      <w:numFmt w:val="decimal"/>
+      <w:lvlText w:val=""/>
+      <w:lvlJc w:val="left"/>
+    </w:lvl>
+  </w:abstractNum>
+  <w:abstractNum w:abstractNumId="1">
+    <w:nsid w:val="74E15C57"/>
+    <w:multiLevelType w:val="multilevel"/>
+    <w:tmpl w:val="4D2CEC10"/>
+    <w:lvl w:ilvl="0">
+      <w:numFmt w:val="bullet"/>
+      <w:lvlText w:val=" "/>
+      <w:lvlJc w:val="left"/>
+      <w:pPr>
+        <w:tabs>
+          <w:tab w:val="num" w:pos="0"/>
+        </w:tabs>
+        <w:ind w:left="480" w:hanging="480"/>
+      </w:pPr>
+    </w:lvl>
+    <w:lvl w:ilvl="1">
+      <w:numFmt w:val="bullet"/>
+      <w:lvlText w:val=" "/>
+      <w:lvlJc w:val="left"/>
+      <w:pPr>
+        <w:tabs>
+          <w:tab w:val="num" w:pos="720"/>
+        </w:tabs>
+        <w:ind w:left="1200" w:hanging="480"/>
+      </w:pPr>
+    </w:lvl>
+    <w:lvl w:ilvl="2">
+      <w:numFmt w:val="bullet"/>
+      <w:lvlText w:val=" "/>
+      <w:lvlJc w:val="left"/>
+      <w:pPr>
+        <w:tabs>
+          <w:tab w:val="num" w:pos="1440"/>
+        </w:tabs>
+        <w:ind w:left="1920" w:hanging="480"/>
+      </w:pPr>
+    </w:lvl>
+    <w:lvl w:ilvl="3">
+      <w:numFmt w:val="bullet"/>
+      <w:lvlText w:val=" "/>
+      <w:lvlJc w:val="left"/>
+      <w:pPr>
+        <w:tabs>
+          <w:tab w:val="num" w:pos="2160"/>
+        </w:tabs>
+        <w:ind w:left="2640" w:hanging="480"/>
+      </w:pPr>
+    </w:lvl>
+    <w:lvl w:ilvl="4">
+      <w:numFmt w:val="bullet"/>
+      <w:lvlText w:val=" "/>
+      <w:lvlJc w:val="left"/>
+      <w:pPr>
+        <w:tabs>
+          <w:tab w:val="num" w:pos="2880"/>
+        </w:tabs>
+        <w:ind w:left="3360" w:hanging="480"/>
+      </w:pPr>
+    </w:lvl>
+    <w:lvl w:ilvl="5">
+      <w:numFmt w:val="bullet"/>
+      <w:lvlText w:val=" "/>
+      <w:lvlJc w:val="left"/>
+      <w:pPr>
+        <w:tabs>
+          <w:tab w:val="num" w:pos="3600"/>
+        </w:tabs>
+        <w:ind w:left="4080" w:hanging="480"/>
+      </w:pPr>
+    </w:lvl>
+    <w:lvl w:ilvl="6">
+      <w:numFmt w:val="bullet"/>
+      <w:lvlText w:val=" "/>
+      <w:lvlJc w:val="left"/>
+      <w:pPr>
+        <w:tabs>
+          <w:tab w:val="num" w:pos="4320"/>
+        </w:tabs>
+        <w:ind w:left="4800" w:hanging="480"/>
+      </w:pPr>
+    </w:lvl>
+    <w:lvl w:ilvl="7">
+      <w:numFmt w:val="decimal"/>
+      <w:lvlText w:val=""/>
+      <w:lvlJc w:val="left"/>
+    </w:lvl>
+    <w:lvl w:ilvl="8">
+      <w:numFmt w:val="decimal"/>
+      <w:lvlText w:val=""/>
+      <w:lvlJc w:val="left"/>
+    </w:lvl>
+  </w:abstractNum>
+  <w:abstractNum w:abstractNumId="990">
+    <w:nsid w:val="bf4ce9ce"/>
     <w:multiLevelType w:val="multilevel"/>
     <w:lvl w:ilvl="0">
       <w:numFmt w:val="bullet"/>
@@ -1039,89 +1227,11 @@
       </w:pPr>
     </w:lvl>
   </w:abstractNum>
-  <w:abstractNum w:abstractNumId="990">
-    <w:nsid w:val="da1c5e97"/>
-    <w:multiLevelType w:val="multilevel"/>
-    <w:lvl w:ilvl="0">
-      <w:numFmt w:val="bullet"/>
-      <w:lvlText w:val=" "/>
-      <w:lvlJc w:val="left"/>
-      <w:pPr>
-        <w:tabs>
-          <w:tab w:val="num" w:pos="0"/>
-        </w:tabs>
-        <w:ind w:left="480" w:hanging="480"/>
-      </w:pPr>
-    </w:lvl>
-    <w:lvl w:ilvl="1">
-      <w:numFmt w:val="bullet"/>
-      <w:lvlText w:val=" "/>
-      <w:lvlJc w:val="left"/>
-      <w:pPr>
-        <w:tabs>
-          <w:tab w:val="num" w:pos="720"/>
-        </w:tabs>
-        <w:ind w:left="1200" w:hanging="480"/>
-      </w:pPr>
-    </w:lvl>
-    <w:lvl w:ilvl="2">
-      <w:numFmt w:val="bullet"/>
-      <w:lvlText w:val=" "/>
-      <w:lvlJc w:val="left"/>
-      <w:pPr>
-        <w:tabs>
-          <w:tab w:val="num" w:pos="1440"/>
-        </w:tabs>
-        <w:ind w:left="1920" w:hanging="480"/>
-      </w:pPr>
-    </w:lvl>
-    <w:lvl w:ilvl="3">
-      <w:numFmt w:val="bullet"/>
-      <w:lvlText w:val=" "/>
-      <w:lvlJc w:val="left"/>
-      <w:pPr>
-        <w:tabs>
-          <w:tab w:val="num" w:pos="2160"/>
-        </w:tabs>
-        <w:ind w:left="2640" w:hanging="480"/>
-      </w:pPr>
-    </w:lvl>
-    <w:lvl w:ilvl="4">
-      <w:numFmt w:val="bullet"/>
-      <w:lvlText w:val=" "/>
-      <w:lvlJc w:val="left"/>
-      <w:pPr>
-        <w:tabs>
-          <w:tab w:val="num" w:pos="2880"/>
-        </w:tabs>
-        <w:ind w:left="3360" w:hanging="480"/>
-      </w:pPr>
-    </w:lvl>
-    <w:lvl w:ilvl="5">
-      <w:numFmt w:val="bullet"/>
-      <w:lvlText w:val=" "/>
-      <w:lvlJc w:val="left"/>
-      <w:pPr>
-        <w:tabs>
-          <w:tab w:val="num" w:pos="3600"/>
-        </w:tabs>
-        <w:ind w:left="4080" w:hanging="480"/>
-      </w:pPr>
-    </w:lvl>
-    <w:lvl w:ilvl="6">
-      <w:numFmt w:val="bullet"/>
-      <w:lvlText w:val=" "/>
-      <w:lvlJc w:val="left"/>
-      <w:pPr>
-        <w:tabs>
-          <w:tab w:val="num" w:pos="4320"/>
-        </w:tabs>
-        <w:ind w:left="4800" w:hanging="480"/>
-      </w:pPr>
-    </w:lvl>
-  </w:abstractNum>
   <w:num w:numId="1">
     <w:abstractNumId w:val="0"/>
+  </w:num>
+  <w:num w:numId="2">
+    <w:abstractNumId w:val="1"/>
   </w:num>
   <w:num w:numId="1000">
     <w:abstractNumId w:val="990"/>
@@ -1130,7 +1240,7 @@
 </file>
 
 <file path=word/styles.xml><?xml version="1.0" encoding="utf-8"?>
-<w:styles xmlns:r="http://schemas.openxmlformats.org/officeDocument/2006/relationships" xmlns:w="http://schemas.openxmlformats.org/wordprocessingml/2006/main">
+<w:styles xmlns:mc="http://schemas.openxmlformats.org/markup-compatibility/2006" xmlns:r="http://schemas.openxmlformats.org/officeDocument/2006/relationships" xmlns:w="http://schemas.openxmlformats.org/wordprocessingml/2006/main" xmlns:w14="http://schemas.microsoft.com/office/word/2010/wordml" mc:Ignorable="w14">
   <w:docDefaults>
     <w:rPrDefault>
       <w:rPr>
@@ -1146,119 +1256,18 @@
       </w:pPr>
     </w:pPrDefault>
   </w:docDefaults>
-  <w:latentStyles w:defLockedState="0" w:defUIPriority="0" w:defSemiHidden="0" w:defUnhideWhenUsed="0" w:defQFormat="0" w:count="276"/>
+  <w:latentStyles w:defLockedState="0" w:defUIPriority="0" w:defSemiHidden="0" w:defUnhideWhenUsed="0" w:defQFormat="0" w:count="267"/>
   <w:style w:type="paragraph" w:default="1" w:styleId="Normal">
     <w:name w:val="Normal"/>
     <w:qFormat/>
   </w:style>
-  <w:style w:type="paragraph" w:styleId="BodyText">
-    <w:name w:val="Body Text"/>
-    <w:basedOn w:val="Normal"/>
-    <w:link w:val="BodyTextChar"/>
-    <w:pPr>
-      <w:spacing w:before="180" w:after="180"/>
-    </w:pPr>
-    <w:qFormat/>
-  </w:style>
-  <w:style w:type="paragraph" w:customStyle="1" w:styleId="FirstParagraph">
-    <w:name w:val="First Paragraph"/>
-    <w:basedOn w:val="BodyText"/>
-    <w:next w:val="BodyText"/>
-    <w:qFormat/>
-  </w:style>
-  <w:style w:type="paragraph" w:customStyle="1" w:styleId="Compact">
-    <w:name w:val="Compact"/>
-    <w:basedOn w:val="BodyText"/>
-    <w:qFormat/>
-    <w:pPr>
-      <w:spacing w:before="36" w:after="36"/>
-    </w:pPr>
-  </w:style>
-  <w:style w:type="paragraph" w:styleId="Title">
-    <w:name w:val="Title"/>
-    <w:basedOn w:val="Normal"/>
-    <w:next w:val="BodyText"/>
-    <w:qFormat/>
-    <w:pPr>
-      <w:keepNext/>
-      <w:keepLines/>
-      <w:spacing w:before="480" w:after="240"/>
-      <w:jc w:val="center"/>
-    </w:pPr>
-    <w:rPr>
-      <w:rFonts w:asciiTheme="majorHAnsi" w:eastAsiaTheme="majorEastAsia" w:hAnsiTheme="majorHAnsi" w:cstheme="majorBidi"/>
-      <w:b/>
-      <w:bCs/>
-      <w:color w:val="345A8A" w:themeColor="accent1" w:themeShade="B5"/>
-      <w:sz w:val="36"/>
-      <w:szCs w:val="36"/>
-    </w:rPr>
-  </w:style>
-  <w:style w:type="paragraph" w:styleId="Subtitle">
-    <w:name w:val="Subtitle"/>
-    <w:basedOn w:val="Title"/>
-    <w:next w:val="BodyText"/>
-    <w:qFormat/>
-    <w:pPr>
-      <w:keepNext/>
-      <w:keepLines/>
-      <w:spacing w:before="240" w:after="240"/>
-      <w:jc w:val="center"/>
-    </w:pPr>
-    <w:rPr>
-      <w:sz w:val="30"/>
-      <w:szCs w:val="30"/>
-    </w:rPr>
-  </w:style>
-  <w:style w:type="paragraph" w:customStyle="1" w:styleId="Author">
-    <w:name w:val="Author"/>
-    <w:next w:val="BodyText"/>
-    <w:qFormat/>
-    <w:pPr>
-      <w:keepNext/>
-      <w:keepLines/>
-      <w:jc w:val="center"/>
-    </w:pPr>
-  </w:style>
-  <w:style w:type="paragraph" w:styleId="Date">
-    <w:name w:val="Date"/>
-    <w:next w:val="BodyText"/>
-    <w:qFormat/>
-    <w:pPr>
-      <w:keepNext/>
-      <w:keepLines/>
-      <w:jc w:val="center"/>
-    </w:pPr>
-  </w:style>
-  <w:style w:type="paragraph" w:customStyle="1" w:styleId="Abstract">
-    <w:name w:val="Abstract"/>
-    <w:basedOn w:val="Normal"/>
-    <w:next w:val="BodyText"/>
-    <w:qFormat/>
-    <w:pPr>
-      <w:keepNext/>
-      <w:keepLines/>
-      <w:spacing w:before="300" w:after="300"/>
-    </w:pPr>
-    <w:rPr>
-      <w:sz w:val="20"/>
-      <w:szCs w:val="20"/>
-    </w:rPr>
-  </w:style>
-  <w:style w:type="paragraph" w:styleId="Bibliography">
-    <w:name w:val="Bibliography"/>
-    <w:basedOn w:val="Normal"/>
-    <w:next w:val="Bibliography"/>
-    <w:qFormat/>
-    <w:pPr/>
-    <w:rPr/>
-  </w:style>
   <w:style w:type="paragraph" w:styleId="Heading1">
-    <w:name w:val="Heading 1"/>
+    <w:name w:val="heading 1"/>
     <w:basedOn w:val="Normal"/>
     <w:next w:val="BodyText"/>
     <w:uiPriority w:val="9"/>
     <w:qFormat/>
+    <w:rsid w:val="00CE2F44"/>
     <w:pPr>
       <w:keepNext/>
       <w:keepLines/>
@@ -1266,21 +1275,21 @@
       <w:outlineLvl w:val="0"/>
     </w:pPr>
     <w:rPr>
-      <w:rFonts w:asciiTheme="majorHAnsi" w:eastAsiaTheme="majorEastAsia" w:hAnsiTheme="majorHAnsi" w:cstheme="majorBidi"/>
+      <w:rFonts w:ascii="Times New Roman" w:eastAsiaTheme="majorEastAsia" w:hAnsi="Times New Roman" w:cs="Times New Roman"/>
       <w:b/>
       <w:bCs/>
-      <w:color w:val="345A8A" w:themeColor="accent1" w:themeShade="B5"/>
       <w:sz w:val="32"/>
       <w:szCs w:val="32"/>
     </w:rPr>
   </w:style>
   <w:style w:type="paragraph" w:styleId="Heading2">
-    <w:name w:val="Heading 2"/>
+    <w:name w:val="heading 2"/>
     <w:basedOn w:val="Normal"/>
     <w:next w:val="BodyText"/>
     <w:uiPriority w:val="9"/>
     <w:unhideWhenUsed/>
     <w:qFormat/>
+    <w:rsid w:val="00713C40"/>
     <w:pPr>
       <w:keepNext/>
       <w:keepLines/>
@@ -1288,16 +1297,15 @@
       <w:outlineLvl w:val="1"/>
     </w:pPr>
     <w:rPr>
-      <w:rFonts w:asciiTheme="majorHAnsi" w:eastAsiaTheme="majorEastAsia" w:hAnsiTheme="majorHAnsi" w:cstheme="majorBidi"/>
+      <w:rFonts w:ascii="Times New Roman" w:eastAsiaTheme="majorEastAsia" w:hAnsi="Times New Roman" w:cs="Times New Roman"/>
       <w:b/>
       <w:bCs/>
-      <w:color w:val="4F81BD" w:themeColor="accent1"/>
       <w:sz w:val="32"/>
       <w:szCs w:val="32"/>
     </w:rPr>
   </w:style>
   <w:style w:type="paragraph" w:styleId="Heading3">
-    <w:name w:val="Heading 3"/>
+    <w:name w:val="heading 3"/>
     <w:basedOn w:val="Normal"/>
     <w:next w:val="BodyText"/>
     <w:uiPriority w:val="9"/>
@@ -1319,7 +1327,7 @@
     </w:rPr>
   </w:style>
   <w:style w:type="paragraph" w:styleId="Heading4">
-    <w:name w:val="Heading 4"/>
+    <w:name w:val="heading 4"/>
     <w:basedOn w:val="Normal"/>
     <w:next w:val="BodyText"/>
     <w:uiPriority w:val="9"/>
@@ -1336,12 +1344,10 @@
       <w:b/>
       <w:bCs/>
       <w:color w:val="4F81BD" w:themeColor="accent1"/>
-      <w:sz w:val="24"/>
-      <w:szCs w:val="24"/>
     </w:rPr>
   </w:style>
   <w:style w:type="paragraph" w:styleId="Heading5">
-    <w:name w:val="Heading 5"/>
+    <w:name w:val="heading 5"/>
     <w:basedOn w:val="Normal"/>
     <w:next w:val="BodyText"/>
     <w:uiPriority w:val="9"/>
@@ -1358,12 +1364,10 @@
       <w:i/>
       <w:iCs/>
       <w:color w:val="4F81BD" w:themeColor="accent1"/>
-      <w:sz w:val="24"/>
-      <w:szCs w:val="24"/>
     </w:rPr>
   </w:style>
   <w:style w:type="paragraph" w:styleId="Heading6">
-    <w:name w:val="Heading 6"/>
+    <w:name w:val="heading 6"/>
     <w:basedOn w:val="Normal"/>
     <w:next w:val="BodyText"/>
     <w:uiPriority w:val="9"/>
@@ -1378,8 +1382,145 @@
     <w:rPr>
       <w:rFonts w:asciiTheme="majorHAnsi" w:eastAsiaTheme="majorEastAsia" w:hAnsiTheme="majorHAnsi" w:cstheme="majorBidi"/>
       <w:color w:val="4F81BD" w:themeColor="accent1"/>
-      <w:sz w:val="24"/>
-      <w:szCs w:val="24"/>
+    </w:rPr>
+  </w:style>
+  <w:style w:type="character" w:default="1" w:styleId="DefaultParagraphFont">
+    <w:name w:val="Default Paragraph Font"/>
+    <w:uiPriority w:val="1"/>
+    <w:semiHidden/>
+    <w:unhideWhenUsed/>
+  </w:style>
+  <w:style w:type="table" w:default="1" w:styleId="TableNormal">
+    <w:name w:val="Normal Table"/>
+    <w:uiPriority w:val="99"/>
+    <w:semiHidden/>
+    <w:unhideWhenUsed/>
+    <w:tblPr>
+      <w:tblInd w:w="0" w:type="dxa"/>
+      <w:tblCellMar>
+        <w:top w:w="0" w:type="dxa"/>
+        <w:left w:w="108" w:type="dxa"/>
+        <w:bottom w:w="0" w:type="dxa"/>
+        <w:right w:w="108" w:type="dxa"/>
+      </w:tblCellMar>
+    </w:tblPr>
+  </w:style>
+  <w:style w:type="numbering" w:default="1" w:styleId="NoList">
+    <w:name w:val="No List"/>
+    <w:uiPriority w:val="99"/>
+    <w:semiHidden/>
+    <w:unhideWhenUsed/>
+  </w:style>
+  <w:style w:type="paragraph" w:styleId="BodyText">
+    <w:name w:val="Body Text"/>
+    <w:basedOn w:val="Normal"/>
+    <w:qFormat/>
+    <w:rsid w:val="00414A9D"/>
+    <w:pPr>
+      <w:spacing w:before="180" w:after="180"/>
+    </w:pPr>
+    <w:rPr>
+      <w:rFonts w:ascii="Times New Roman" w:hAnsi="Times New Roman" w:cs="Times New Roman"/>
+    </w:rPr>
+  </w:style>
+  <w:style w:type="paragraph" w:customStyle="1" w:styleId="FirstParagraph">
+    <w:name w:val="First Paragraph"/>
+    <w:basedOn w:val="BodyText"/>
+    <w:next w:val="BodyText"/>
+    <w:qFormat/>
+    <w:rsid w:val="00CE2F44"/>
+  </w:style>
+  <w:style w:type="paragraph" w:customStyle="1" w:styleId="Compact">
+    <w:name w:val="Compact"/>
+    <w:basedOn w:val="BodyText"/>
+    <w:qFormat/>
+    <w:pPr>
+      <w:spacing w:before="36" w:after="36"/>
+    </w:pPr>
+  </w:style>
+  <w:style w:type="paragraph" w:styleId="Title">
+    <w:name w:val="Title"/>
+    <w:basedOn w:val="Normal"/>
+    <w:next w:val="BodyText"/>
+    <w:qFormat/>
+    <w:rsid w:val="00E56DA0"/>
+    <w:pPr>
+      <w:keepNext/>
+      <w:keepLines/>
+      <w:spacing w:before="480" w:after="240"/>
+      <w:jc w:val="center"/>
+    </w:pPr>
+    <w:rPr>
+      <w:rFonts w:ascii="Times New Roman" w:eastAsiaTheme="majorEastAsia" w:hAnsi="Times New Roman" w:cs="Times New Roman"/>
+      <w:b/>
+      <w:bCs/>
+      <w:sz w:val="36"/>
+      <w:szCs w:val="36"/>
+    </w:rPr>
+  </w:style>
+  <w:style w:type="paragraph" w:styleId="Subtitle">
+    <w:name w:val="Subtitle"/>
+    <w:basedOn w:val="Title"/>
+    <w:next w:val="BodyText"/>
+    <w:qFormat/>
+    <w:pPr>
+      <w:spacing w:before="240"/>
+    </w:pPr>
+    <w:rPr>
+      <w:sz w:val="30"/>
+      <w:szCs w:val="30"/>
+    </w:rPr>
+  </w:style>
+  <w:style w:type="paragraph" w:customStyle="1" w:styleId="Author">
+    <w:name w:val="Author"/>
+    <w:next w:val="BodyText"/>
+    <w:qFormat/>
+    <w:rsid w:val="00512B1F"/>
+    <w:pPr>
+      <w:keepNext/>
+      <w:keepLines/>
+      <w:jc w:val="center"/>
+    </w:pPr>
+    <w:rPr>
+      <w:rFonts w:ascii="Times New Roman" w:hAnsi="Times New Roman" w:cs="Times New Roman"/>
+    </w:rPr>
+  </w:style>
+  <w:style w:type="paragraph" w:styleId="Date">
+    <w:name w:val="Date"/>
+    <w:next w:val="BodyText"/>
+    <w:qFormat/>
+    <w:rsid w:val="00CE2F44"/>
+    <w:pPr>
+      <w:keepNext/>
+      <w:keepLines/>
+      <w:jc w:val="center"/>
+    </w:pPr>
+    <w:rPr>
+      <w:rFonts w:ascii="Times New Roman" w:hAnsi="Times New Roman" w:cs="Times New Roman"/>
+    </w:rPr>
+  </w:style>
+  <w:style w:type="paragraph" w:customStyle="1" w:styleId="Abstract">
+    <w:name w:val="Abstract"/>
+    <w:basedOn w:val="Normal"/>
+    <w:next w:val="BodyText"/>
+    <w:qFormat/>
+    <w:pPr>
+      <w:keepNext/>
+      <w:keepLines/>
+      <w:spacing w:before="300" w:after="300"/>
+    </w:pPr>
+    <w:rPr>
+      <w:sz w:val="20"/>
+      <w:szCs w:val="20"/>
+    </w:rPr>
+  </w:style>
+  <w:style w:type="paragraph" w:styleId="Bibliography">
+    <w:name w:val="Bibliography"/>
+    <w:basedOn w:val="Normal"/>
+    <w:qFormat/>
+    <w:rsid w:val="00935923"/>
+    <w:rPr>
+      <w:rFonts w:ascii="Times New Roman" w:hAnsi="Times New Roman" w:cs="Times New Roman"/>
     </w:rPr>
   </w:style>
   <w:style w:type="paragraph" w:styleId="BlockText">
@@ -1391,7 +1532,6 @@
     <w:qFormat/>
     <w:pPr>
       <w:spacing w:before="100" w:after="100"/>
-      <w:ind w:firstLine="0"/>
     </w:pPr>
     <w:rPr>
       <w:rFonts w:asciiTheme="majorHAnsi" w:eastAsiaTheme="majorEastAsia" w:hAnsiTheme="majorHAnsi" w:cstheme="majorBidi"/>
@@ -1401,32 +1541,11 @@
     </w:rPr>
   </w:style>
   <w:style w:type="paragraph" w:styleId="FootnoteText">
-    <w:name w:val="Footnote Text"/>
+    <w:name w:val="footnote text"/>
     <w:basedOn w:val="Normal"/>
-    <w:next w:val="FootnoteText"/>
     <w:uiPriority w:val="9"/>
     <w:unhideWhenUsed/>
     <w:qFormat/>
-  </w:style>
-  <w:style w:type="character" w:default="1" w:styleId="DefaultParagraphFont">
-    <w:name w:val="Default Paragraph Font"/>
-    <w:semiHidden/>
-    <w:unhideWhenUsed/>
-  </w:style>
-  <w:style w:type="table" w:default="1" w:styleId="TableNormal">
-    <w:name w:val="Normal Table"/>
-    <w:semiHidden/>
-    <w:unhideWhenUsed/>
-    <w:qFormat/>
-    <w:tblPr>
-      <w:tblInd w:w="0" w:type="dxa"/>
-      <w:tblCellMar>
-        <w:top w:w="0" w:type="dxa"/>
-        <w:left w:w="108" w:type="dxa"/>
-        <w:bottom w:w="0" w:type="dxa"/>
-        <w:right w:w="108" w:type="dxa"/>
-      </w:tblCellMar>
-    </w:tblPr>
   </w:style>
   <w:style w:type="paragraph" w:customStyle="1" w:styleId="DefinitionTerm">
     <w:name w:val="Definition Term"/>
@@ -1446,11 +1565,11 @@
     <w:basedOn w:val="Normal"/>
   </w:style>
   <w:style w:type="paragraph" w:styleId="Caption">
-    <w:name w:val="Caption"/>
+    <w:name w:val="caption"/>
     <w:basedOn w:val="Normal"/>
-    <w:link w:val="BodyTextChar"/>
+    <w:link w:val="CaptionChar"/>
     <w:pPr>
-      <w:spacing w:before="0" w:after="120"/>
+      <w:spacing w:after="120"/>
     </w:pPr>
     <w:rPr>
       <w:i/>
@@ -1471,36 +1590,37 @@
     <w:name w:val="Figure"/>
     <w:basedOn w:val="Normal"/>
   </w:style>
-  <w:style w:type="paragraph" w:customStyle="1" w:styleId="FigureWithCaption">
+  <w:style w:type="paragraph" w:customStyle="1" w:styleId="FigurewithCaption">
     <w:name w:val="Figure with Caption"/>
     <w:basedOn w:val="Figure"/>
     <w:pPr>
       <w:keepNext/>
     </w:pPr>
   </w:style>
-  <w:style w:type="character" w:customStyle="1" w:styleId="BodyTextChar">
-    <w:name w:val="Body Text Char"/>
+  <w:style w:type="character" w:customStyle="1" w:styleId="CaptionChar">
+    <w:name w:val="Caption Char"/>
     <w:basedOn w:val="DefaultParagraphFont"/>
-    <w:link w:val="BodyText"/>
+    <w:link w:val="Caption"/>
   </w:style>
   <w:style w:type="character" w:customStyle="1" w:styleId="VerbatimChar">
     <w:name w:val="Verbatim Char"/>
-    <w:basedOn w:val="BodyTextChar"/>
+    <w:basedOn w:val="CaptionChar"/>
+    <w:link w:val="SourceCode"/>
     <w:rPr>
       <w:rFonts w:ascii="Consolas" w:hAnsi="Consolas"/>
       <w:sz w:val="22"/>
     </w:rPr>
   </w:style>
   <w:style w:type="character" w:styleId="FootnoteReference">
-    <w:name w:val="Footnote Reference"/>
-    <w:basedOn w:val="BodyTextChar"/>
+    <w:name w:val="footnote reference"/>
+    <w:basedOn w:val="CaptionChar"/>
     <w:rPr>
       <w:vertAlign w:val="superscript"/>
     </w:rPr>
   </w:style>
   <w:style w:type="character" w:styleId="Hyperlink">
     <w:name w:val="Hyperlink"/>
-    <w:basedOn w:val="BodyTextChar"/>
+    <w:basedOn w:val="CaptionChar"/>
     <w:rPr>
       <w:color w:val="4F81BD" w:themeColor="accent1"/>
     </w:rPr>
@@ -1517,7 +1637,6 @@
       <w:outlineLvl w:val="9"/>
     </w:pPr>
     <w:rPr>
-      <w:rFonts w:asciiTheme="majorHAnsi" w:eastAsiaTheme="majorEastAsia" w:hAnsiTheme="majorHAnsi" w:cstheme="majorBidi"/>
       <w:b w:val="0"/>
       <w:bCs w:val="0"/>
       <w:color w:val="365F91" w:themeColor="accent1" w:themeShade="BF"/>
@@ -1528,267 +1647,354 @@
     <w:basedOn w:val="Normal"/>
     <w:link w:val="VerbatimChar"/>
     <w:pPr>
-      <w:wordWrap w:val="off"/>
-      <w:shd w:val="clear" w:fill="f8f8f8"/>
+      <w:shd w:val="clear" w:color="auto" w:fill="F8F8F8"/>
+      <w:wordWrap w:val="0"/>
     </w:pPr>
   </w:style>
   <w:style w:type="character" w:customStyle="1" w:styleId="KeywordTok">
     <w:name w:val="KeywordTok"/>
     <w:basedOn w:val="VerbatimChar"/>
     <w:rPr>
-      <w:color w:val="204a87"/>
-      <w:shd w:val="clear" w:fill="f8f8f8"/>
+      <w:rFonts w:ascii="Consolas" w:hAnsi="Consolas"/>
       <w:b/>
+      <w:color w:val="204A87"/>
+      <w:sz w:val="22"/>
+      <w:shd w:val="clear" w:color="auto" w:fill="F8F8F8"/>
     </w:rPr>
   </w:style>
   <w:style w:type="character" w:customStyle="1" w:styleId="DataTypeTok">
     <w:name w:val="DataTypeTok"/>
     <w:basedOn w:val="VerbatimChar"/>
     <w:rPr>
-      <w:color w:val="204a87"/>
-      <w:shd w:val="clear" w:fill="f8f8f8"/>
+      <w:rFonts w:ascii="Consolas" w:hAnsi="Consolas"/>
+      <w:color w:val="204A87"/>
+      <w:sz w:val="22"/>
+      <w:shd w:val="clear" w:color="auto" w:fill="F8F8F8"/>
     </w:rPr>
   </w:style>
   <w:style w:type="character" w:customStyle="1" w:styleId="DecValTok">
     <w:name w:val="DecValTok"/>
     <w:basedOn w:val="VerbatimChar"/>
     <w:rPr>
-      <w:color w:val="0000cf"/>
-      <w:shd w:val="clear" w:fill="f8f8f8"/>
+      <w:rFonts w:ascii="Consolas" w:hAnsi="Consolas"/>
+      <w:color w:val="0000CF"/>
+      <w:sz w:val="22"/>
+      <w:shd w:val="clear" w:color="auto" w:fill="F8F8F8"/>
     </w:rPr>
   </w:style>
   <w:style w:type="character" w:customStyle="1" w:styleId="BaseNTok">
     <w:name w:val="BaseNTok"/>
     <w:basedOn w:val="VerbatimChar"/>
     <w:rPr>
-      <w:color w:val="0000cf"/>
-      <w:shd w:val="clear" w:fill="f8f8f8"/>
+      <w:rFonts w:ascii="Consolas" w:hAnsi="Consolas"/>
+      <w:color w:val="0000CF"/>
+      <w:sz w:val="22"/>
+      <w:shd w:val="clear" w:color="auto" w:fill="F8F8F8"/>
     </w:rPr>
   </w:style>
   <w:style w:type="character" w:customStyle="1" w:styleId="FloatTok">
     <w:name w:val="FloatTok"/>
     <w:basedOn w:val="VerbatimChar"/>
     <w:rPr>
-      <w:color w:val="0000cf"/>
-      <w:shd w:val="clear" w:fill="f8f8f8"/>
+      <w:rFonts w:ascii="Consolas" w:hAnsi="Consolas"/>
+      <w:color w:val="0000CF"/>
+      <w:sz w:val="22"/>
+      <w:shd w:val="clear" w:color="auto" w:fill="F8F8F8"/>
     </w:rPr>
   </w:style>
   <w:style w:type="character" w:customStyle="1" w:styleId="ConstantTok">
     <w:name w:val="ConstantTok"/>
     <w:basedOn w:val="VerbatimChar"/>
     <w:rPr>
+      <w:rFonts w:ascii="Consolas" w:hAnsi="Consolas"/>
       <w:color w:val="000000"/>
-      <w:shd w:val="clear" w:fill="f8f8f8"/>
+      <w:sz w:val="22"/>
+      <w:shd w:val="clear" w:color="auto" w:fill="F8F8F8"/>
     </w:rPr>
   </w:style>
   <w:style w:type="character" w:customStyle="1" w:styleId="CharTok">
     <w:name w:val="CharTok"/>
     <w:basedOn w:val="VerbatimChar"/>
     <w:rPr>
-      <w:color w:val="4e9a06"/>
-      <w:shd w:val="clear" w:fill="f8f8f8"/>
+      <w:rFonts w:ascii="Consolas" w:hAnsi="Consolas"/>
+      <w:color w:val="4E9A06"/>
+      <w:sz w:val="22"/>
+      <w:shd w:val="clear" w:color="auto" w:fill="F8F8F8"/>
     </w:rPr>
   </w:style>
   <w:style w:type="character" w:customStyle="1" w:styleId="SpecialCharTok">
     <w:name w:val="SpecialCharTok"/>
     <w:basedOn w:val="VerbatimChar"/>
     <w:rPr>
+      <w:rFonts w:ascii="Consolas" w:hAnsi="Consolas"/>
       <w:color w:val="000000"/>
-      <w:shd w:val="clear" w:fill="f8f8f8"/>
+      <w:sz w:val="22"/>
+      <w:shd w:val="clear" w:color="auto" w:fill="F8F8F8"/>
     </w:rPr>
   </w:style>
   <w:style w:type="character" w:customStyle="1" w:styleId="StringTok">
     <w:name w:val="StringTok"/>
     <w:basedOn w:val="VerbatimChar"/>
     <w:rPr>
-      <w:color w:val="4e9a06"/>
-      <w:shd w:val="clear" w:fill="f8f8f8"/>
+      <w:rFonts w:ascii="Consolas" w:hAnsi="Consolas"/>
+      <w:color w:val="4E9A06"/>
+      <w:sz w:val="22"/>
+      <w:shd w:val="clear" w:color="auto" w:fill="F8F8F8"/>
     </w:rPr>
   </w:style>
   <w:style w:type="character" w:customStyle="1" w:styleId="VerbatimStringTok">
     <w:name w:val="VerbatimStringTok"/>
     <w:basedOn w:val="VerbatimChar"/>
     <w:rPr>
-      <w:color w:val="4e9a06"/>
-      <w:shd w:val="clear" w:fill="f8f8f8"/>
+      <w:rFonts w:ascii="Consolas" w:hAnsi="Consolas"/>
+      <w:color w:val="4E9A06"/>
+      <w:sz w:val="22"/>
+      <w:shd w:val="clear" w:color="auto" w:fill="F8F8F8"/>
     </w:rPr>
   </w:style>
   <w:style w:type="character" w:customStyle="1" w:styleId="SpecialStringTok">
     <w:name w:val="SpecialStringTok"/>
     <w:basedOn w:val="VerbatimChar"/>
     <w:rPr>
-      <w:color w:val="4e9a06"/>
-      <w:shd w:val="clear" w:fill="f8f8f8"/>
+      <w:rFonts w:ascii="Consolas" w:hAnsi="Consolas"/>
+      <w:color w:val="4E9A06"/>
+      <w:sz w:val="22"/>
+      <w:shd w:val="clear" w:color="auto" w:fill="F8F8F8"/>
     </w:rPr>
   </w:style>
   <w:style w:type="character" w:customStyle="1" w:styleId="ImportTok">
     <w:name w:val="ImportTok"/>
     <w:basedOn w:val="VerbatimChar"/>
     <w:rPr>
-      <w:shd w:val="clear" w:fill="f8f8f8"/>
+      <w:rFonts w:ascii="Consolas" w:hAnsi="Consolas"/>
+      <w:sz w:val="22"/>
+      <w:shd w:val="clear" w:color="auto" w:fill="F8F8F8"/>
     </w:rPr>
   </w:style>
   <w:style w:type="character" w:customStyle="1" w:styleId="CommentTok">
     <w:name w:val="CommentTok"/>
     <w:basedOn w:val="VerbatimChar"/>
     <w:rPr>
-      <w:color w:val="8f5902"/>
-      <w:shd w:val="clear" w:fill="f8f8f8"/>
+      <w:rFonts w:ascii="Consolas" w:hAnsi="Consolas"/>
       <w:i/>
+      <w:color w:val="8F5902"/>
+      <w:sz w:val="22"/>
+      <w:shd w:val="clear" w:color="auto" w:fill="F8F8F8"/>
     </w:rPr>
   </w:style>
   <w:style w:type="character" w:customStyle="1" w:styleId="DocumentationTok">
     <w:name w:val="DocumentationTok"/>
     <w:basedOn w:val="VerbatimChar"/>
     <w:rPr>
-      <w:color w:val="8f5902"/>
-      <w:shd w:val="clear" w:fill="f8f8f8"/>
+      <w:rFonts w:ascii="Consolas" w:hAnsi="Consolas"/>
       <w:b/>
       <w:i/>
+      <w:color w:val="8F5902"/>
+      <w:sz w:val="22"/>
+      <w:shd w:val="clear" w:color="auto" w:fill="F8F8F8"/>
     </w:rPr>
   </w:style>
   <w:style w:type="character" w:customStyle="1" w:styleId="AnnotationTok">
     <w:name w:val="AnnotationTok"/>
     <w:basedOn w:val="VerbatimChar"/>
     <w:rPr>
-      <w:color w:val="8f5902"/>
-      <w:shd w:val="clear" w:fill="f8f8f8"/>
+      <w:rFonts w:ascii="Consolas" w:hAnsi="Consolas"/>
       <w:b/>
       <w:i/>
+      <w:color w:val="8F5902"/>
+      <w:sz w:val="22"/>
+      <w:shd w:val="clear" w:color="auto" w:fill="F8F8F8"/>
     </w:rPr>
   </w:style>
   <w:style w:type="character" w:customStyle="1" w:styleId="CommentVarTok">
     <w:name w:val="CommentVarTok"/>
     <w:basedOn w:val="VerbatimChar"/>
     <w:rPr>
-      <w:color w:val="8f5902"/>
-      <w:shd w:val="clear" w:fill="f8f8f8"/>
+      <w:rFonts w:ascii="Consolas" w:hAnsi="Consolas"/>
       <w:b/>
       <w:i/>
+      <w:color w:val="8F5902"/>
+      <w:sz w:val="22"/>
+      <w:shd w:val="clear" w:color="auto" w:fill="F8F8F8"/>
     </w:rPr>
   </w:style>
   <w:style w:type="character" w:customStyle="1" w:styleId="OtherTok">
     <w:name w:val="OtherTok"/>
     <w:basedOn w:val="VerbatimChar"/>
     <w:rPr>
-      <w:color w:val="8f5902"/>
-      <w:shd w:val="clear" w:fill="f8f8f8"/>
+      <w:rFonts w:ascii="Consolas" w:hAnsi="Consolas"/>
+      <w:color w:val="8F5902"/>
+      <w:sz w:val="22"/>
+      <w:shd w:val="clear" w:color="auto" w:fill="F8F8F8"/>
     </w:rPr>
   </w:style>
   <w:style w:type="character" w:customStyle="1" w:styleId="FunctionTok">
     <w:name w:val="FunctionTok"/>
     <w:basedOn w:val="VerbatimChar"/>
     <w:rPr>
+      <w:rFonts w:ascii="Consolas" w:hAnsi="Consolas"/>
       <w:color w:val="000000"/>
-      <w:shd w:val="clear" w:fill="f8f8f8"/>
+      <w:sz w:val="22"/>
+      <w:shd w:val="clear" w:color="auto" w:fill="F8F8F8"/>
     </w:rPr>
   </w:style>
   <w:style w:type="character" w:customStyle="1" w:styleId="VariableTok">
     <w:name w:val="VariableTok"/>
     <w:basedOn w:val="VerbatimChar"/>
     <w:rPr>
+      <w:rFonts w:ascii="Consolas" w:hAnsi="Consolas"/>
       <w:color w:val="000000"/>
-      <w:shd w:val="clear" w:fill="f8f8f8"/>
+      <w:sz w:val="22"/>
+      <w:shd w:val="clear" w:color="auto" w:fill="F8F8F8"/>
     </w:rPr>
   </w:style>
   <w:style w:type="character" w:customStyle="1" w:styleId="ControlFlowTok">
     <w:name w:val="ControlFlowTok"/>
     <w:basedOn w:val="VerbatimChar"/>
     <w:rPr>
-      <w:color w:val="204a87"/>
-      <w:shd w:val="clear" w:fill="f8f8f8"/>
+      <w:rFonts w:ascii="Consolas" w:hAnsi="Consolas"/>
       <w:b/>
+      <w:color w:val="204A87"/>
+      <w:sz w:val="22"/>
+      <w:shd w:val="clear" w:color="auto" w:fill="F8F8F8"/>
     </w:rPr>
   </w:style>
   <w:style w:type="character" w:customStyle="1" w:styleId="OperatorTok">
     <w:name w:val="OperatorTok"/>
     <w:basedOn w:val="VerbatimChar"/>
     <w:rPr>
-      <w:color w:val="ce5c00"/>
-      <w:shd w:val="clear" w:fill="f8f8f8"/>
+      <w:rFonts w:ascii="Consolas" w:hAnsi="Consolas"/>
       <w:b/>
+      <w:color w:val="CE5C00"/>
+      <w:sz w:val="22"/>
+      <w:shd w:val="clear" w:color="auto" w:fill="F8F8F8"/>
     </w:rPr>
   </w:style>
   <w:style w:type="character" w:customStyle="1" w:styleId="BuiltInTok">
     <w:name w:val="BuiltInTok"/>
     <w:basedOn w:val="VerbatimChar"/>
     <w:rPr>
-      <w:shd w:val="clear" w:fill="f8f8f8"/>
+      <w:rFonts w:ascii="Consolas" w:hAnsi="Consolas"/>
+      <w:sz w:val="22"/>
+      <w:shd w:val="clear" w:color="auto" w:fill="F8F8F8"/>
     </w:rPr>
   </w:style>
   <w:style w:type="character" w:customStyle="1" w:styleId="ExtensionTok">
     <w:name w:val="ExtensionTok"/>
     <w:basedOn w:val="VerbatimChar"/>
     <w:rPr>
-      <w:shd w:val="clear" w:fill="f8f8f8"/>
+      <w:rFonts w:ascii="Consolas" w:hAnsi="Consolas"/>
+      <w:sz w:val="22"/>
+      <w:shd w:val="clear" w:color="auto" w:fill="F8F8F8"/>
     </w:rPr>
   </w:style>
   <w:style w:type="character" w:customStyle="1" w:styleId="PreprocessorTok">
     <w:name w:val="PreprocessorTok"/>
     <w:basedOn w:val="VerbatimChar"/>
     <w:rPr>
-      <w:color w:val="8f5902"/>
-      <w:shd w:val="clear" w:fill="f8f8f8"/>
+      <w:rFonts w:ascii="Consolas" w:hAnsi="Consolas"/>
       <w:i/>
+      <w:color w:val="8F5902"/>
+      <w:sz w:val="22"/>
+      <w:shd w:val="clear" w:color="auto" w:fill="F8F8F8"/>
     </w:rPr>
   </w:style>
   <w:style w:type="character" w:customStyle="1" w:styleId="AttributeTok">
     <w:name w:val="AttributeTok"/>
     <w:basedOn w:val="VerbatimChar"/>
     <w:rPr>
-      <w:color w:val="c4a000"/>
-      <w:shd w:val="clear" w:fill="f8f8f8"/>
+      <w:rFonts w:ascii="Consolas" w:hAnsi="Consolas"/>
+      <w:color w:val="C4A000"/>
+      <w:sz w:val="22"/>
+      <w:shd w:val="clear" w:color="auto" w:fill="F8F8F8"/>
     </w:rPr>
   </w:style>
   <w:style w:type="character" w:customStyle="1" w:styleId="RegionMarkerTok">
     <w:name w:val="RegionMarkerTok"/>
     <w:basedOn w:val="VerbatimChar"/>
     <w:rPr>
-      <w:shd w:val="clear" w:fill="f8f8f8"/>
+      <w:rFonts w:ascii="Consolas" w:hAnsi="Consolas"/>
+      <w:sz w:val="22"/>
+      <w:shd w:val="clear" w:color="auto" w:fill="F8F8F8"/>
     </w:rPr>
   </w:style>
   <w:style w:type="character" w:customStyle="1" w:styleId="InformationTok">
     <w:name w:val="InformationTok"/>
     <w:basedOn w:val="VerbatimChar"/>
     <w:rPr>
-      <w:color w:val="8f5902"/>
-      <w:shd w:val="clear" w:fill="f8f8f8"/>
+      <w:rFonts w:ascii="Consolas" w:hAnsi="Consolas"/>
       <w:b/>
       <w:i/>
+      <w:color w:val="8F5902"/>
+      <w:sz w:val="22"/>
+      <w:shd w:val="clear" w:color="auto" w:fill="F8F8F8"/>
     </w:rPr>
   </w:style>
   <w:style w:type="character" w:customStyle="1" w:styleId="WarningTok">
     <w:name w:val="WarningTok"/>
     <w:basedOn w:val="VerbatimChar"/>
     <w:rPr>
-      <w:color w:val="8f5902"/>
-      <w:shd w:val="clear" w:fill="f8f8f8"/>
+      <w:rFonts w:ascii="Consolas" w:hAnsi="Consolas"/>
       <w:b/>
       <w:i/>
+      <w:color w:val="8F5902"/>
+      <w:sz w:val="22"/>
+      <w:shd w:val="clear" w:color="auto" w:fill="F8F8F8"/>
     </w:rPr>
   </w:style>
   <w:style w:type="character" w:customStyle="1" w:styleId="AlertTok">
     <w:name w:val="AlertTok"/>
     <w:basedOn w:val="VerbatimChar"/>
     <w:rPr>
-      <w:color w:val="ef2929"/>
-      <w:shd w:val="clear" w:fill="f8f8f8"/>
+      <w:rFonts w:ascii="Consolas" w:hAnsi="Consolas"/>
+      <w:color w:val="EF2929"/>
+      <w:sz w:val="22"/>
+      <w:shd w:val="clear" w:color="auto" w:fill="F8F8F8"/>
     </w:rPr>
   </w:style>
   <w:style w:type="character" w:customStyle="1" w:styleId="ErrorTok">
     <w:name w:val="ErrorTok"/>
     <w:basedOn w:val="VerbatimChar"/>
     <w:rPr>
-      <w:color w:val="a40000"/>
-      <w:shd w:val="clear" w:fill="f8f8f8"/>
+      <w:rFonts w:ascii="Consolas" w:hAnsi="Consolas"/>
       <w:b/>
+      <w:color w:val="A40000"/>
+      <w:sz w:val="22"/>
+      <w:shd w:val="clear" w:color="auto" w:fill="F8F8F8"/>
     </w:rPr>
   </w:style>
   <w:style w:type="character" w:customStyle="1" w:styleId="NormalTok">
     <w:name w:val="NormalTok"/>
     <w:basedOn w:val="VerbatimChar"/>
     <w:rPr>
-      <w:shd w:val="clear" w:fill="f8f8f8"/>
+      <w:rFonts w:ascii="Consolas" w:hAnsi="Consolas"/>
+      <w:sz w:val="22"/>
+      <w:shd w:val="clear" w:color="auto" w:fill="F8F8F8"/>
+    </w:rPr>
+  </w:style>
+  <w:style w:type="paragraph" w:styleId="BalloonText">
+    <w:name w:val="Balloon Text"/>
+    <w:basedOn w:val="Normal"/>
+    <w:link w:val="BalloonTextChar"/>
+    <w:rsid w:val="004F7951"/>
+    <w:pPr>
+      <w:spacing w:after="0"/>
+    </w:pPr>
+    <w:rPr>
+      <w:rFonts w:ascii="Tahoma" w:hAnsi="Tahoma" w:cs="Tahoma"/>
+      <w:sz w:val="16"/>
+      <w:szCs w:val="16"/>
+    </w:rPr>
+  </w:style>
+  <w:style w:type="character" w:customStyle="1" w:styleId="BalloonTextChar">
+    <w:name w:val="Balloon Text Char"/>
+    <w:basedOn w:val="DefaultParagraphFont"/>
+    <w:link w:val="BalloonText"/>
+    <w:rsid w:val="004F7951"/>
+    <w:rPr>
+      <w:rFonts w:ascii="Tahoma" w:hAnsi="Tahoma" w:cs="Tahoma"/>
+      <w:sz w:val="16"/>
+      <w:szCs w:val="16"/>
     </w:rPr>
   </w:style>
 </w:styles>

</xml_diff>